<commit_message>
Data collection via MT5 and Postgres
</commit_message>
<xml_diff>
--- a/working_plan.docx
+++ b/working_plan.docx
@@ -1,6 +1,6 @@
 
 <file path=word/document.xml><?xml version="1.0" encoding="utf-8"?>
-<w:document xmlns:wpc="http://schemas.microsoft.com/office/word/2010/wordprocessingCanvas" xmlns:cx="http://schemas.microsoft.com/office/drawing/2014/chartex" xmlns:cx1="http://schemas.microsoft.com/office/drawing/2015/9/8/chartex" xmlns:cx2="http://schemas.microsoft.com/office/drawing/2015/10/21/chartex" xmlns:cx3="http://schemas.microsoft.com/office/drawing/2016/5/9/chartex" xmlns:cx4="http://schemas.microsoft.com/office/drawing/2016/5/10/chartex" xmlns:cx5="http://schemas.microsoft.com/office/drawing/2016/5/11/chartex" xmlns:cx6="http://schemas.microsoft.com/office/drawing/2016/5/12/chartex" xmlns:cx7="http://schemas.microsoft.com/office/drawing/2016/5/13/chartex" xmlns:cx8="http://schemas.microsoft.com/office/drawing/2016/5/14/chartex" xmlns:mc="http://schemas.openxmlformats.org/markup-compatibility/2006" xmlns:aink="http://schemas.microsoft.com/office/drawing/2016/ink" xmlns:am3d="http://schemas.microsoft.com/office/drawing/2017/model3d" xmlns:o="urn:schemas-microsoft-com:office:office" xmlns:oel="http://schemas.microsoft.com/office/2019/extlst" xmlns:r="http://schemas.openxmlformats.org/officeDocument/2006/relationships" xmlns:m="http://schemas.openxmlformats.org/officeDocument/2006/math" xmlns:v="urn:schemas-microsoft-com:vml" xmlns:wp14="http://schemas.microsoft.com/office/word/2010/wordprocessingDrawing" xmlns:wp="http://schemas.openxmlformats.org/drawingml/2006/wordprocessingDrawing" xmlns:w10="urn:schemas-microsoft-com:office:word" xmlns:w="http://schemas.openxmlformats.org/wordprocessingml/2006/main" xmlns:w14="http://schemas.microsoft.com/office/word/2010/wordml" xmlns:w15="http://schemas.microsoft.com/office/word/2012/wordml" xmlns:w16cex="http://schemas.microsoft.com/office/word/2018/wordml/cex" xmlns:w16cid="http://schemas.microsoft.com/office/word/2016/wordml/cid" xmlns:w16="http://schemas.microsoft.com/office/word/2018/wordml" xmlns:w16sdtdh="http://schemas.microsoft.com/office/word/2020/wordml/sdtdatahash" xmlns:w16se="http://schemas.microsoft.com/office/word/2015/wordml/symex" xmlns:wpg="http://schemas.microsoft.com/office/word/2010/wordprocessingGroup" xmlns:wpi="http://schemas.microsoft.com/office/word/2010/wordprocessingInk" xmlns:wne="http://schemas.microsoft.com/office/word/2006/wordml" xmlns:wps="http://schemas.microsoft.com/office/word/2010/wordprocessingShape" mc:Ignorable="w14 w15 w16se w16cid w16 w16cex w16sdtdh wp14">
+<w:document xmlns:wpc="http://schemas.microsoft.com/office/word/2010/wordprocessingCanvas" xmlns:cx="http://schemas.microsoft.com/office/drawing/2014/chartex" xmlns:cx1="http://schemas.microsoft.com/office/drawing/2015/9/8/chartex" xmlns:cx2="http://schemas.microsoft.com/office/drawing/2015/10/21/chartex" xmlns:cx3="http://schemas.microsoft.com/office/drawing/2016/5/9/chartex" xmlns:cx4="http://schemas.microsoft.com/office/drawing/2016/5/10/chartex" xmlns:cx5="http://schemas.microsoft.com/office/drawing/2016/5/11/chartex" xmlns:cx6="http://schemas.microsoft.com/office/drawing/2016/5/12/chartex" xmlns:cx7="http://schemas.microsoft.com/office/drawing/2016/5/13/chartex" xmlns:cx8="http://schemas.microsoft.com/office/drawing/2016/5/14/chartex" xmlns:mc="http://schemas.openxmlformats.org/markup-compatibility/2006" xmlns:aink="http://schemas.microsoft.com/office/drawing/2016/ink" xmlns:am3d="http://schemas.microsoft.com/office/drawing/2017/model3d" xmlns:o="urn:schemas-microsoft-com:office:office" xmlns:oel="http://schemas.microsoft.com/office/2019/extlst" xmlns:r="http://schemas.openxmlformats.org/officeDocument/2006/relationships" xmlns:m="http://schemas.openxmlformats.org/officeDocument/2006/math" xmlns:v="urn:schemas-microsoft-com:vml" xmlns:wp14="http://schemas.microsoft.com/office/word/2010/wordprocessingDrawing" xmlns:wp="http://schemas.openxmlformats.org/drawingml/2006/wordprocessingDrawing" xmlns:w10="urn:schemas-microsoft-com:office:word" xmlns:w="http://schemas.openxmlformats.org/wordprocessingml/2006/main" xmlns:w14="http://schemas.microsoft.com/office/word/2010/wordml" xmlns:w15="http://schemas.microsoft.com/office/word/2012/wordml" xmlns:w16cex="http://schemas.microsoft.com/office/word/2018/wordml/cex" xmlns:w16cid="http://schemas.microsoft.com/office/word/2016/wordml/cid" xmlns:w16="http://schemas.microsoft.com/office/word/2018/wordml" xmlns:w16du="http://schemas.microsoft.com/office/word/2023/wordml/word16du" xmlns:w16sdtdh="http://schemas.microsoft.com/office/word/2020/wordml/sdtdatahash" xmlns:w16se="http://schemas.microsoft.com/office/word/2015/wordml/symex" xmlns:wpg="http://schemas.microsoft.com/office/word/2010/wordprocessingGroup" xmlns:wpi="http://schemas.microsoft.com/office/word/2010/wordprocessingInk" xmlns:wne="http://schemas.microsoft.com/office/word/2006/wordml" xmlns:wps="http://schemas.microsoft.com/office/word/2010/wordprocessingShape" mc:Ignorable="w14 w15 w16se w16cid w16 w16cex w16sdtdh w16du wp14">
   <w:body>
     <w:tbl>
       <w:tblPr>
@@ -155,6 +155,219 @@
           <w:p>
             <w:pPr>
               <w:rPr>
+                <w:rFonts w:ascii="Times New Roman" w:hAnsi="Times New Roman" w:cs="Times New Roman" w:hint="eastAsia"/>
+                <w:sz w:val="16"/>
+                <w:szCs w:val="16"/>
+              </w:rPr>
+            </w:pPr>
+            <w:r>
+              <w:rPr>
+                <w:rFonts w:ascii="Times New Roman" w:hAnsi="Times New Roman" w:cs="Times New Roman" w:hint="eastAsia"/>
+                <w:sz w:val="16"/>
+                <w:szCs w:val="16"/>
+              </w:rPr>
+              <w:t>Data Pipeline</w:t>
+            </w:r>
+          </w:p>
+        </w:tc>
+        <w:tc>
+          <w:tcPr>
+            <w:tcW w:w="3570" w:type="dxa"/>
+          </w:tcPr>
+          <w:p>
+            <w:pPr>
+              <w:pStyle w:val="ListParagraph"/>
+              <w:numPr>
+                <w:ilvl w:val="0"/>
+                <w:numId w:val="10"/>
+              </w:numPr>
+              <w:rPr>
+                <w:rFonts w:ascii="Times New Roman" w:hAnsi="Times New Roman" w:cs="Times New Roman"/>
+                <w:sz w:val="16"/>
+                <w:szCs w:val="16"/>
+              </w:rPr>
+            </w:pPr>
+            <w:r>
+              <w:rPr>
+                <w:rFonts w:ascii="Times New Roman" w:hAnsi="Times New Roman" w:cs="Times New Roman" w:hint="eastAsia"/>
+                <w:sz w:val="16"/>
+                <w:szCs w:val="16"/>
+              </w:rPr>
+              <w:t>MT5</w:t>
+            </w:r>
+          </w:p>
+          <w:p>
+            <w:pPr>
+              <w:pStyle w:val="ListParagraph"/>
+              <w:numPr>
+                <w:ilvl w:val="0"/>
+                <w:numId w:val="10"/>
+              </w:numPr>
+              <w:rPr>
+                <w:rFonts w:ascii="Times New Roman" w:hAnsi="Times New Roman" w:cs="Times New Roman"/>
+                <w:sz w:val="16"/>
+                <w:szCs w:val="16"/>
+              </w:rPr>
+            </w:pPr>
+            <w:r>
+              <w:rPr>
+                <w:rFonts w:ascii="Times New Roman" w:hAnsi="Times New Roman" w:cs="Times New Roman" w:hint="eastAsia"/>
+                <w:sz w:val="16"/>
+                <w:szCs w:val="16"/>
+              </w:rPr>
+              <w:t>SQLite</w:t>
+            </w:r>
+          </w:p>
+          <w:p>
+            <w:pPr>
+              <w:pStyle w:val="ListParagraph"/>
+              <w:numPr>
+                <w:ilvl w:val="0"/>
+                <w:numId w:val="10"/>
+              </w:numPr>
+              <w:rPr>
+                <w:rFonts w:ascii="Times New Roman" w:hAnsi="Times New Roman" w:cs="Times New Roman"/>
+                <w:sz w:val="16"/>
+                <w:szCs w:val="16"/>
+              </w:rPr>
+            </w:pPr>
+            <w:r>
+              <w:rPr>
+                <w:rFonts w:ascii="Times New Roman" w:hAnsi="Times New Roman" w:cs="Times New Roman" w:hint="eastAsia"/>
+                <w:sz w:val="16"/>
+                <w:szCs w:val="16"/>
+              </w:rPr>
+              <w:t>Raw data</w:t>
+            </w:r>
+          </w:p>
+          <w:p>
+            <w:pPr>
+              <w:pStyle w:val="ListParagraph"/>
+              <w:numPr>
+                <w:ilvl w:val="0"/>
+                <w:numId w:val="10"/>
+              </w:numPr>
+              <w:rPr>
+                <w:rFonts w:ascii="Times New Roman" w:hAnsi="Times New Roman" w:cs="Times New Roman"/>
+                <w:sz w:val="16"/>
+                <w:szCs w:val="16"/>
+              </w:rPr>
+            </w:pPr>
+            <w:r>
+              <w:rPr>
+                <w:rFonts w:ascii="Times New Roman" w:hAnsi="Times New Roman" w:cs="Times New Roman" w:hint="eastAsia"/>
+                <w:sz w:val="16"/>
+                <w:szCs w:val="16"/>
+              </w:rPr>
+              <w:t xml:space="preserve">Transformed </w:t>
+            </w:r>
+            <w:proofErr w:type="gramStart"/>
+            <w:r>
+              <w:rPr>
+                <w:rFonts w:ascii="Times New Roman" w:hAnsi="Times New Roman" w:cs="Times New Roman" w:hint="eastAsia"/>
+                <w:sz w:val="16"/>
+                <w:szCs w:val="16"/>
+              </w:rPr>
+              <w:t>data</w:t>
+            </w:r>
+            <w:proofErr w:type="gramEnd"/>
+          </w:p>
+          <w:p>
+            <w:pPr>
+              <w:pStyle w:val="ListParagraph"/>
+              <w:numPr>
+                <w:ilvl w:val="0"/>
+                <w:numId w:val="10"/>
+              </w:numPr>
+              <w:rPr>
+                <w:rFonts w:ascii="Times New Roman" w:hAnsi="Times New Roman" w:cs="Times New Roman"/>
+                <w:sz w:val="16"/>
+                <w:szCs w:val="16"/>
+              </w:rPr>
+            </w:pPr>
+            <w:r>
+              <w:rPr>
+                <w:rFonts w:ascii="Times New Roman" w:hAnsi="Times New Roman" w:cs="Times New Roman" w:hint="eastAsia"/>
+                <w:sz w:val="16"/>
+                <w:szCs w:val="16"/>
+              </w:rPr>
+              <w:t>Trade models</w:t>
+            </w:r>
+          </w:p>
+          <w:p>
+            <w:pPr>
+              <w:pStyle w:val="ListParagraph"/>
+              <w:numPr>
+                <w:ilvl w:val="0"/>
+                <w:numId w:val="10"/>
+              </w:numPr>
+              <w:rPr>
+                <w:rFonts w:ascii="Times New Roman" w:hAnsi="Times New Roman" w:cs="Times New Roman" w:hint="eastAsia"/>
+                <w:sz w:val="16"/>
+                <w:szCs w:val="16"/>
+              </w:rPr>
+            </w:pPr>
+            <w:r>
+              <w:rPr>
+                <w:rFonts w:ascii="Times New Roman" w:hAnsi="Times New Roman" w:cs="Times New Roman" w:hint="eastAsia"/>
+                <w:sz w:val="16"/>
+                <w:szCs w:val="16"/>
+              </w:rPr>
+              <w:t>Trade history</w:t>
+            </w:r>
+          </w:p>
+        </w:tc>
+        <w:tc>
+          <w:tcPr>
+            <w:tcW w:w="1534" w:type="dxa"/>
+          </w:tcPr>
+          <w:p>
+            <w:pPr>
+              <w:rPr>
+                <w:rFonts w:ascii="Times New Roman" w:hAnsi="Times New Roman" w:cs="Times New Roman"/>
+                <w:sz w:val="16"/>
+                <w:szCs w:val="16"/>
+              </w:rPr>
+            </w:pPr>
+          </w:p>
+        </w:tc>
+        <w:tc>
+          <w:tcPr>
+            <w:tcW w:w="1399" w:type="dxa"/>
+          </w:tcPr>
+          <w:p>
+            <w:pPr>
+              <w:rPr>
+                <w:rFonts w:ascii="Times New Roman" w:hAnsi="Times New Roman" w:cs="Times New Roman"/>
+                <w:sz w:val="16"/>
+                <w:szCs w:val="16"/>
+              </w:rPr>
+            </w:pPr>
+          </w:p>
+        </w:tc>
+        <w:tc>
+          <w:tcPr>
+            <w:tcW w:w="849" w:type="dxa"/>
+          </w:tcPr>
+          <w:p>
+            <w:pPr>
+              <w:rPr>
+                <w:rFonts w:ascii="Times New Roman" w:hAnsi="Times New Roman" w:cs="Times New Roman" w:hint="eastAsia"/>
+                <w:sz w:val="16"/>
+                <w:szCs w:val="16"/>
+              </w:rPr>
+            </w:pPr>
+          </w:p>
+        </w:tc>
+      </w:tr>
+      <w:tr>
+        <w:tc>
+          <w:tcPr>
+            <w:tcW w:w="1007" w:type="dxa"/>
+          </w:tcPr>
+          <w:p>
+            <w:pPr>
+              <w:rPr>
                 <w:rFonts w:ascii="Times New Roman" w:hAnsi="Times New Roman" w:cs="Times New Roman"/>
                 <w:sz w:val="16"/>
                 <w:szCs w:val="16"/>
@@ -498,8 +711,18 @@
                 <w:sz w:val="16"/>
                 <w:szCs w:val="16"/>
               </w:rPr>
-              <w:t>Buy / Sell signal</w:t>
-            </w:r>
+              <w:t xml:space="preserve">Buy / Sell </w:t>
+            </w:r>
+            <w:proofErr w:type="gramStart"/>
+            <w:r>
+              <w:rPr>
+                <w:rFonts w:ascii="Times New Roman" w:hAnsi="Times New Roman" w:cs="Times New Roman" w:hint="eastAsia"/>
+                <w:sz w:val="16"/>
+                <w:szCs w:val="16"/>
+              </w:rPr>
+              <w:t>signal</w:t>
+            </w:r>
+            <w:proofErr w:type="gramEnd"/>
           </w:p>
           <w:p>
             <w:pPr>
@@ -583,7 +806,25 @@
                 <w:sz w:val="16"/>
                 <w:szCs w:val="16"/>
               </w:rPr>
-              <w:t>Clustering trading rules and feed into a model to generate a combined rule.</w:t>
+              <w:t xml:space="preserve">Clustering trading rules and </w:t>
+            </w:r>
+            <w:proofErr w:type="gramStart"/>
+            <w:r>
+              <w:rPr>
+                <w:rFonts w:ascii="Times New Roman" w:hAnsi="Times New Roman" w:cs="Times New Roman"/>
+                <w:sz w:val="16"/>
+                <w:szCs w:val="16"/>
+              </w:rPr>
+              <w:t>feed</w:t>
+            </w:r>
+            <w:proofErr w:type="gramEnd"/>
+            <w:r>
+              <w:rPr>
+                <w:rFonts w:ascii="Times New Roman" w:hAnsi="Times New Roman" w:cs="Times New Roman"/>
+                <w:sz w:val="16"/>
+                <w:szCs w:val="16"/>
+              </w:rPr>
+              <w:t xml:space="preserve"> into a model to generate a combined rule.</w:t>
             </w:r>
           </w:p>
           <w:p>
@@ -780,7 +1021,7 @@
           <w:p>
             <w:pPr>
               <w:rPr>
-                <w:rFonts w:ascii="Times New Roman" w:hAnsi="Times New Roman" w:cs="Times New Roman" w:hint="eastAsia"/>
+                <w:rFonts w:ascii="Times New Roman" w:hAnsi="Times New Roman" w:cs="Times New Roman"/>
                 <w:sz w:val="16"/>
                 <w:szCs w:val="16"/>
               </w:rPr>
@@ -906,8 +1147,18 @@
                 <w:sz w:val="16"/>
                 <w:szCs w:val="16"/>
               </w:rPr>
-              <w:t>Speed vs SR</w:t>
-            </w:r>
+              <w:t xml:space="preserve">Speed vs </w:t>
+            </w:r>
+            <w:proofErr w:type="gramStart"/>
+            <w:r>
+              <w:rPr>
+                <w:rFonts w:ascii="Times New Roman" w:hAnsi="Times New Roman" w:cs="Times New Roman" w:hint="eastAsia"/>
+                <w:sz w:val="16"/>
+                <w:szCs w:val="16"/>
+              </w:rPr>
+              <w:t>SR</w:t>
+            </w:r>
+            <w:proofErr w:type="gramEnd"/>
           </w:p>
           <w:p>
             <w:pPr>
@@ -1307,6 +1558,7 @@
                 <w:sz w:val="16"/>
                 <w:szCs w:val="16"/>
               </w:rPr>
+              <w:lastRenderedPageBreak/>
               <w:t>Performances of trading rules (market regime)</w:t>
             </w:r>
           </w:p>
@@ -1417,6 +1669,7 @@
                 <w:sz w:val="16"/>
                 <w:szCs w:val="16"/>
               </w:rPr>
+              <w:lastRenderedPageBreak/>
               <w:t>Price data</w:t>
             </w:r>
             <w:r>
@@ -1549,7 +1802,6 @@
                 <w:sz w:val="16"/>
                 <w:szCs w:val="16"/>
               </w:rPr>
-              <w:lastRenderedPageBreak/>
               <w:t>barrier</w:t>
             </w:r>
             <w:r>
@@ -1710,17 +1962,7 @@
                 <w:sz w:val="16"/>
                 <w:szCs w:val="16"/>
               </w:rPr>
-              <w:lastRenderedPageBreak/>
-              <w:t xml:space="preserve">Buy / Sell signal, </w:t>
-            </w:r>
-            <w:r>
-              <w:rPr>
-                <w:rFonts w:ascii="Times New Roman" w:hAnsi="Times New Roman" w:cs="Times New Roman"/>
-                <w:sz w:val="16"/>
-                <w:szCs w:val="16"/>
-              </w:rPr>
-              <w:lastRenderedPageBreak/>
-              <w:t>TP,</w:t>
+              <w:t>Buy / Sell signal, TP,</w:t>
             </w:r>
             <w:r>
               <w:rPr>
@@ -1792,7 +2034,6 @@
                 <w:sz w:val="16"/>
                 <w:szCs w:val="16"/>
               </w:rPr>
-              <w:lastRenderedPageBreak/>
               <w:t>Label</w:t>
             </w:r>
           </w:p>
@@ -2364,7 +2605,7 @@
 </file>
 
 <file path=word/numbering.xml><?xml version="1.0" encoding="utf-8"?>
-<w:numbering xmlns:wpc="http://schemas.microsoft.com/office/word/2010/wordprocessingCanvas" xmlns:cx="http://schemas.microsoft.com/office/drawing/2014/chartex" xmlns:cx1="http://schemas.microsoft.com/office/drawing/2015/9/8/chartex" xmlns:cx2="http://schemas.microsoft.com/office/drawing/2015/10/21/chartex" xmlns:cx3="http://schemas.microsoft.com/office/drawing/2016/5/9/chartex" xmlns:cx4="http://schemas.microsoft.com/office/drawing/2016/5/10/chartex" xmlns:cx5="http://schemas.microsoft.com/office/drawing/2016/5/11/chartex" xmlns:cx6="http://schemas.microsoft.com/office/drawing/2016/5/12/chartex" xmlns:cx7="http://schemas.microsoft.com/office/drawing/2016/5/13/chartex" xmlns:cx8="http://schemas.microsoft.com/office/drawing/2016/5/14/chartex" xmlns:mc="http://schemas.openxmlformats.org/markup-compatibility/2006" xmlns:aink="http://schemas.microsoft.com/office/drawing/2016/ink" xmlns:am3d="http://schemas.microsoft.com/office/drawing/2017/model3d" xmlns:o="urn:schemas-microsoft-com:office:office" xmlns:oel="http://schemas.microsoft.com/office/2019/extlst" xmlns:r="http://schemas.openxmlformats.org/officeDocument/2006/relationships" xmlns:m="http://schemas.openxmlformats.org/officeDocument/2006/math" xmlns:v="urn:schemas-microsoft-com:vml" xmlns:wp14="http://schemas.microsoft.com/office/word/2010/wordprocessingDrawing" xmlns:wp="http://schemas.openxmlformats.org/drawingml/2006/wordprocessingDrawing" xmlns:w10="urn:schemas-microsoft-com:office:word" xmlns:w="http://schemas.openxmlformats.org/wordprocessingml/2006/main" xmlns:w14="http://schemas.microsoft.com/office/word/2010/wordml" xmlns:w15="http://schemas.microsoft.com/office/word/2012/wordml" xmlns:w16cex="http://schemas.microsoft.com/office/word/2018/wordml/cex" xmlns:w16cid="http://schemas.microsoft.com/office/word/2016/wordml/cid" xmlns:w16="http://schemas.microsoft.com/office/word/2018/wordml" xmlns:w16sdtdh="http://schemas.microsoft.com/office/word/2020/wordml/sdtdatahash" xmlns:w16se="http://schemas.microsoft.com/office/word/2015/wordml/symex" xmlns:wpg="http://schemas.microsoft.com/office/word/2010/wordprocessingGroup" xmlns:wpi="http://schemas.microsoft.com/office/word/2010/wordprocessingInk" xmlns:wne="http://schemas.microsoft.com/office/word/2006/wordml" xmlns:wps="http://schemas.microsoft.com/office/word/2010/wordprocessingShape" mc:Ignorable="w14 w15 w16se w16cid w16 w16cex w16sdtdh wp14">
+<w:numbering xmlns:wpc="http://schemas.microsoft.com/office/word/2010/wordprocessingCanvas" xmlns:cx="http://schemas.microsoft.com/office/drawing/2014/chartex" xmlns:cx1="http://schemas.microsoft.com/office/drawing/2015/9/8/chartex" xmlns:cx2="http://schemas.microsoft.com/office/drawing/2015/10/21/chartex" xmlns:cx3="http://schemas.microsoft.com/office/drawing/2016/5/9/chartex" xmlns:cx4="http://schemas.microsoft.com/office/drawing/2016/5/10/chartex" xmlns:cx5="http://schemas.microsoft.com/office/drawing/2016/5/11/chartex" xmlns:cx6="http://schemas.microsoft.com/office/drawing/2016/5/12/chartex" xmlns:cx7="http://schemas.microsoft.com/office/drawing/2016/5/13/chartex" xmlns:cx8="http://schemas.microsoft.com/office/drawing/2016/5/14/chartex" xmlns:mc="http://schemas.openxmlformats.org/markup-compatibility/2006" xmlns:aink="http://schemas.microsoft.com/office/drawing/2016/ink" xmlns:am3d="http://schemas.microsoft.com/office/drawing/2017/model3d" xmlns:o="urn:schemas-microsoft-com:office:office" xmlns:oel="http://schemas.microsoft.com/office/2019/extlst" xmlns:r="http://schemas.openxmlformats.org/officeDocument/2006/relationships" xmlns:m="http://schemas.openxmlformats.org/officeDocument/2006/math" xmlns:v="urn:schemas-microsoft-com:vml" xmlns:wp14="http://schemas.microsoft.com/office/word/2010/wordprocessingDrawing" xmlns:wp="http://schemas.openxmlformats.org/drawingml/2006/wordprocessingDrawing" xmlns:w10="urn:schemas-microsoft-com:office:word" xmlns:w="http://schemas.openxmlformats.org/wordprocessingml/2006/main" xmlns:w14="http://schemas.microsoft.com/office/word/2010/wordml" xmlns:w15="http://schemas.microsoft.com/office/word/2012/wordml" xmlns:w16cex="http://schemas.microsoft.com/office/word/2018/wordml/cex" xmlns:w16cid="http://schemas.microsoft.com/office/word/2016/wordml/cid" xmlns:w16="http://schemas.microsoft.com/office/word/2018/wordml" xmlns:w16du="http://schemas.microsoft.com/office/word/2023/wordml/word16du" xmlns:w16sdtdh="http://schemas.microsoft.com/office/word/2020/wordml/sdtdatahash" xmlns:w16se="http://schemas.microsoft.com/office/word/2015/wordml/symex" xmlns:wpg="http://schemas.microsoft.com/office/word/2010/wordprocessingGroup" xmlns:wpi="http://schemas.microsoft.com/office/word/2010/wordprocessingInk" xmlns:wne="http://schemas.microsoft.com/office/word/2006/wordml" xmlns:wps="http://schemas.microsoft.com/office/word/2010/wordprocessingShape" mc:Ignorable="w14 w15 w16se w16cid w16 w16cex w16sdtdh w16du wp14">
   <w:abstractNum w:abstractNumId="0" w15:restartNumberingAfterBreak="0">
     <w:nsid w:val="067C67B9"/>
     <w:multiLevelType w:val="hybridMultilevel"/>
@@ -3078,6 +3319,95 @@
     </w:lvl>
   </w:abstractNum>
   <w:abstractNum w:abstractNumId="8" w15:restartNumberingAfterBreak="0">
+    <w:nsid w:val="7146493E"/>
+    <w:multiLevelType w:val="hybridMultilevel"/>
+    <w:tmpl w:val="0980BA36"/>
+    <w:lvl w:ilvl="0" w:tplc="66C40D2E">
+      <w:start w:val="1"/>
+      <w:numFmt w:val="decimal"/>
+      <w:lvlText w:val="%1."/>
+      <w:lvlJc w:val="left"/>
+      <w:pPr>
+        <w:ind w:left="360" w:hanging="360"/>
+      </w:pPr>
+      <w:rPr>
+        <w:rFonts w:hint="default"/>
+      </w:rPr>
+    </w:lvl>
+    <w:lvl w:ilvl="1" w:tplc="04090019" w:tentative="1">
+      <w:start w:val="1"/>
+      <w:numFmt w:val="ideographTraditional"/>
+      <w:lvlText w:val="%2、"/>
+      <w:lvlJc w:val="left"/>
+      <w:pPr>
+        <w:ind w:left="960" w:hanging="480"/>
+      </w:pPr>
+    </w:lvl>
+    <w:lvl w:ilvl="2" w:tplc="0409001B" w:tentative="1">
+      <w:start w:val="1"/>
+      <w:numFmt w:val="lowerRoman"/>
+      <w:lvlText w:val="%3."/>
+      <w:lvlJc w:val="right"/>
+      <w:pPr>
+        <w:ind w:left="1440" w:hanging="480"/>
+      </w:pPr>
+    </w:lvl>
+    <w:lvl w:ilvl="3" w:tplc="0409000F" w:tentative="1">
+      <w:start w:val="1"/>
+      <w:numFmt w:val="decimal"/>
+      <w:lvlText w:val="%4."/>
+      <w:lvlJc w:val="left"/>
+      <w:pPr>
+        <w:ind w:left="1920" w:hanging="480"/>
+      </w:pPr>
+    </w:lvl>
+    <w:lvl w:ilvl="4" w:tplc="04090019" w:tentative="1">
+      <w:start w:val="1"/>
+      <w:numFmt w:val="ideographTraditional"/>
+      <w:lvlText w:val="%5、"/>
+      <w:lvlJc w:val="left"/>
+      <w:pPr>
+        <w:ind w:left="2400" w:hanging="480"/>
+      </w:pPr>
+    </w:lvl>
+    <w:lvl w:ilvl="5" w:tplc="0409001B" w:tentative="1">
+      <w:start w:val="1"/>
+      <w:numFmt w:val="lowerRoman"/>
+      <w:lvlText w:val="%6."/>
+      <w:lvlJc w:val="right"/>
+      <w:pPr>
+        <w:ind w:left="2880" w:hanging="480"/>
+      </w:pPr>
+    </w:lvl>
+    <w:lvl w:ilvl="6" w:tplc="0409000F" w:tentative="1">
+      <w:start w:val="1"/>
+      <w:numFmt w:val="decimal"/>
+      <w:lvlText w:val="%7."/>
+      <w:lvlJc w:val="left"/>
+      <w:pPr>
+        <w:ind w:left="3360" w:hanging="480"/>
+      </w:pPr>
+    </w:lvl>
+    <w:lvl w:ilvl="7" w:tplc="04090019" w:tentative="1">
+      <w:start w:val="1"/>
+      <w:numFmt w:val="ideographTraditional"/>
+      <w:lvlText w:val="%8、"/>
+      <w:lvlJc w:val="left"/>
+      <w:pPr>
+        <w:ind w:left="3840" w:hanging="480"/>
+      </w:pPr>
+    </w:lvl>
+    <w:lvl w:ilvl="8" w:tplc="0409001B" w:tentative="1">
+      <w:start w:val="1"/>
+      <w:numFmt w:val="lowerRoman"/>
+      <w:lvlText w:val="%9."/>
+      <w:lvlJc w:val="right"/>
+      <w:pPr>
+        <w:ind w:left="4320" w:hanging="480"/>
+      </w:pPr>
+    </w:lvl>
+  </w:abstractNum>
+  <w:abstractNum w:abstractNumId="9" w15:restartNumberingAfterBreak="0">
     <w:nsid w:val="75F8028D"/>
     <w:multiLevelType w:val="hybridMultilevel"/>
     <w:tmpl w:val="F0941168"/>
@@ -3170,7 +3500,7 @@
     <w:abstractNumId w:val="0"/>
   </w:num>
   <w:num w:numId="2" w16cid:durableId="1529483618">
-    <w:abstractNumId w:val="8"/>
+    <w:abstractNumId w:val="9"/>
   </w:num>
   <w:num w:numId="3" w16cid:durableId="830679435">
     <w:abstractNumId w:val="5"/>
@@ -3193,11 +3523,14 @@
   <w:num w:numId="9" w16cid:durableId="1606378654">
     <w:abstractNumId w:val="2"/>
   </w:num>
+  <w:num w:numId="10" w16cid:durableId="1160385444">
+    <w:abstractNumId w:val="8"/>
+  </w:num>
 </w:numbering>
 </file>
 
 <file path=word/styles.xml><?xml version="1.0" encoding="utf-8"?>
-<w:styles xmlns:mc="http://schemas.openxmlformats.org/markup-compatibility/2006" xmlns:r="http://schemas.openxmlformats.org/officeDocument/2006/relationships" xmlns:w="http://schemas.openxmlformats.org/wordprocessingml/2006/main" xmlns:w14="http://schemas.microsoft.com/office/word/2010/wordml" xmlns:w15="http://schemas.microsoft.com/office/word/2012/wordml" xmlns:w16cex="http://schemas.microsoft.com/office/word/2018/wordml/cex" xmlns:w16cid="http://schemas.microsoft.com/office/word/2016/wordml/cid" xmlns:w16="http://schemas.microsoft.com/office/word/2018/wordml" xmlns:w16sdtdh="http://schemas.microsoft.com/office/word/2020/wordml/sdtdatahash" xmlns:w16se="http://schemas.microsoft.com/office/word/2015/wordml/symex" mc:Ignorable="w14 w15 w16se w16cid w16 w16cex w16sdtdh">
+<w:styles xmlns:mc="http://schemas.openxmlformats.org/markup-compatibility/2006" xmlns:r="http://schemas.openxmlformats.org/officeDocument/2006/relationships" xmlns:w="http://schemas.openxmlformats.org/wordprocessingml/2006/main" xmlns:w14="http://schemas.microsoft.com/office/word/2010/wordml" xmlns:w15="http://schemas.microsoft.com/office/word/2012/wordml" xmlns:w16cex="http://schemas.microsoft.com/office/word/2018/wordml/cex" xmlns:w16cid="http://schemas.microsoft.com/office/word/2016/wordml/cid" xmlns:w16="http://schemas.microsoft.com/office/word/2018/wordml" xmlns:w16du="http://schemas.microsoft.com/office/word/2023/wordml/word16du" xmlns:w16sdtdh="http://schemas.microsoft.com/office/word/2020/wordml/sdtdatahash" xmlns:w16se="http://schemas.microsoft.com/office/word/2015/wordml/symex" mc:Ignorable="w14 w15 w16se w16cid w16 w16cex w16sdtdh w16du">
   <w:docDefaults>
     <w:rPrDefault>
       <w:rPr>

</xml_diff>